<commit_message>
updated resume linkedin url
</commit_message>
<xml_diff>
--- a/src/resume/Resume_AustinOakes_20240219.docx
+++ b/src/resume/Resume_AustinOakes_20240219.docx
@@ -69,7 +69,7 @@
         <w:rPr>
           <w:color w:val="auto"/>
         </w:rPr>
-        <w:t>in.com/in/austin-oakes-88945914b</w:t>
+        <w:t>in.com/in/austin-oakes</w:t>
       </w:r>
       <w:r>
         <w:rPr>
@@ -903,7 +903,6 @@
         <w:showingPlcHdr/>
         <w15:appearance w15:val="hidden"/>
       </w:sdtPr>
-      <w:sdtEndPr/>
       <w:sdtContent>
         <w:p>
           <w:pPr>
@@ -4899,11 +4898,13 @@
     <w:rsid w:val="007152BE"/>
     <w:rsid w:val="007837DC"/>
     <w:rsid w:val="007A7922"/>
+    <w:rsid w:val="008151CB"/>
     <w:rsid w:val="00917262"/>
     <w:rsid w:val="00A642F2"/>
     <w:rsid w:val="00AD09B2"/>
     <w:rsid w:val="00B9688D"/>
     <w:rsid w:val="00BB195B"/>
+    <w:rsid w:val="00C77B14"/>
     <w:rsid w:val="00CA44A1"/>
     <w:rsid w:val="00D76A95"/>
     <w:rsid w:val="00D86C31"/>

</xml_diff>